<commit_message>
updated solutions for a fix regarding percentages not showing
</commit_message>
<xml_diff>
--- a/VBA Solutions Text File for Macro.docx
+++ b/VBA Solutions Text File for Macro.docx
@@ -1583,6 +1583,146 @@
           <w:szCs w:val="24"/>
           <w:rtl w:val="0"/>
         </w:rPr>
+        <w:t xml:space="preserve">                </w:t>
+      </w:r>
+    </w:p>
+    <w:p>
+      <w:pPr>
+        <w:spacing w:line="240" w:lineRule="auto"/>
+        <w:jc w:val="left"/>
+        <w:rPr>
+          <w:b w:val="0"/>
+          <w:sz w:val="24"/>
+          <w:szCs w:val="24"/>
+        </w:rPr>
+      </w:pPr>
+      <w:r>
+        <w:rPr>
+          <w:b w:val="0"/>
+          <w:sz w:val="24"/>
+          <w:szCs w:val="24"/>
+          <w:rtl w:val="0"/>
+        </w:rPr>
+        <w:t xml:space="preserve">        'For Percent Change, if condition to prevent division by zero (stock is worthless)</w:t>
+      </w:r>
+    </w:p>
+    <w:p>
+      <w:pPr>
+        <w:spacing w:line="240" w:lineRule="auto"/>
+        <w:jc w:val="left"/>
+        <w:rPr>
+          <w:b w:val="0"/>
+          <w:sz w:val="24"/>
+          <w:szCs w:val="24"/>
+        </w:rPr>
+      </w:pPr>
+      <w:r>
+        <w:rPr>
+          <w:b w:val="0"/>
+          <w:sz w:val="24"/>
+          <w:szCs w:val="24"/>
+          <w:rtl w:val="0"/>
+        </w:rPr>
+        <w:t xml:space="preserve">        If Cells(j_a, 3) = 0 Then</w:t>
+      </w:r>
+    </w:p>
+    <w:p>
+      <w:pPr>
+        <w:spacing w:line="240" w:lineRule="auto"/>
+        <w:jc w:val="left"/>
+        <w:rPr>
+          <w:b w:val="0"/>
+          <w:sz w:val="24"/>
+          <w:szCs w:val="24"/>
+        </w:rPr>
+      </w:pPr>
+      <w:r>
+        <w:rPr>
+          <w:b w:val="0"/>
+          <w:sz w:val="24"/>
+          <w:szCs w:val="24"/>
+          <w:rtl w:val="0"/>
+        </w:rPr>
+        <w:t xml:space="preserve">        Cells(2 + i, dataLastColumn + 4) = 0</w:t>
+      </w:r>
+    </w:p>
+    <w:p>
+      <w:pPr>
+        <w:spacing w:line="240" w:lineRule="auto"/>
+        <w:jc w:val="left"/>
+        <w:rPr>
+          <w:b w:val="0"/>
+          <w:sz w:val="24"/>
+          <w:szCs w:val="24"/>
+        </w:rPr>
+      </w:pPr>
+      <w:r>
+        <w:rPr>
+          <w:b w:val="0"/>
+          <w:sz w:val="24"/>
+          <w:szCs w:val="24"/>
+          <w:rtl w:val="0"/>
+        </w:rPr>
+        <w:t xml:space="preserve">        Else:</w:t>
+      </w:r>
+    </w:p>
+    <w:p>
+      <w:pPr>
+        <w:spacing w:line="240" w:lineRule="auto"/>
+        <w:jc w:val="left"/>
+        <w:rPr>
+          <w:b w:val="0"/>
+          <w:sz w:val="24"/>
+          <w:szCs w:val="24"/>
+        </w:rPr>
+      </w:pPr>
+      <w:r>
+        <w:rPr>
+          <w:b w:val="0"/>
+          <w:sz w:val="24"/>
+          <w:szCs w:val="24"/>
+          <w:rtl w:val="0"/>
+        </w:rPr>
+        <w:t xml:space="preserve">        Cells(2 + i, dataLastColumn + 4) = FormatPercent(Cells(2 + i, dataLastColumn + 3) / Cells(j_a, 3), 2, vbTrue, vbTrue)</w:t>
+      </w:r>
+    </w:p>
+    <w:p>
+      <w:pPr>
+        <w:spacing w:line="240" w:lineRule="auto"/>
+        <w:jc w:val="left"/>
+        <w:rPr>
+          <w:b w:val="0"/>
+          <w:sz w:val="24"/>
+          <w:szCs w:val="24"/>
+        </w:rPr>
+      </w:pPr>
+      <w:r>
+        <w:rPr>
+          <w:b w:val="0"/>
+          <w:sz w:val="24"/>
+          <w:szCs w:val="24"/>
+          <w:rtl w:val="0"/>
+        </w:rPr>
+        <w:t xml:space="preserve">        End If</w:t>
+      </w:r>
+    </w:p>
+    <w:p>
+      <w:pPr>
+        <w:spacing w:line="240" w:lineRule="auto"/>
+        <w:jc w:val="left"/>
+        <w:rPr>
+          <w:b w:val="0"/>
+          <w:sz w:val="24"/>
+          <w:szCs w:val="24"/>
+        </w:rPr>
+      </w:pPr>
+      <w:r>
+        <w:rPr>
+          <w:b w:val="0"/>
+          <w:sz w:val="24"/>
+          <w:szCs w:val="24"/>
+          <w:rtl w:val="0"/>
+        </w:rPr>
         <w:t xml:space="preserve">            If yearSmallest &gt; Cells(2 + i, dataLastColumn + 3) Then</w:t>
       </w:r>
     </w:p>
@@ -1803,6 +1943,186 @@
           <w:szCs w:val="24"/>
           <w:rtl w:val="0"/>
         </w:rPr>
+        <w:t xml:space="preserve">                </w:t>
+      </w:r>
+    </w:p>
+    <w:p>
+      <w:pPr>
+        <w:spacing w:line="240" w:lineRule="auto"/>
+        <w:jc w:val="left"/>
+        <w:rPr>
+          <w:b w:val="0"/>
+          <w:sz w:val="24"/>
+          <w:szCs w:val="24"/>
+        </w:rPr>
+      </w:pPr>
+      <w:r>
+        <w:rPr>
+          <w:b w:val="0"/>
+          <w:sz w:val="24"/>
+          <w:szCs w:val="24"/>
+          <w:rtl w:val="0"/>
+        </w:rPr>
+        <w:t xml:space="preserve">        'For Percent Change, if condition to prevent division by zero (stock is worthless)</w:t>
+      </w:r>
+    </w:p>
+    <w:p>
+      <w:pPr>
+        <w:spacing w:line="240" w:lineRule="auto"/>
+        <w:jc w:val="left"/>
+        <w:rPr>
+          <w:b w:val="0"/>
+          <w:sz w:val="24"/>
+          <w:szCs w:val="24"/>
+        </w:rPr>
+      </w:pPr>
+      <w:r>
+        <w:rPr>
+          <w:b w:val="0"/>
+          <w:sz w:val="24"/>
+          <w:szCs w:val="24"/>
+          <w:rtl w:val="0"/>
+        </w:rPr>
+        <w:t xml:space="preserve">       'You need this in both the outer if/else for the calculation to work as the values are generated.</w:t>
+      </w:r>
+    </w:p>
+    <w:p>
+      <w:pPr>
+        <w:spacing w:line="240" w:lineRule="auto"/>
+        <w:jc w:val="left"/>
+        <w:rPr>
+          <w:b w:val="0"/>
+          <w:sz w:val="24"/>
+          <w:szCs w:val="24"/>
+        </w:rPr>
+      </w:pPr>
+      <w:r>
+        <w:rPr>
+          <w:b w:val="0"/>
+          <w:sz w:val="24"/>
+          <w:szCs w:val="24"/>
+          <w:rtl w:val="0"/>
+        </w:rPr>
+        <w:t xml:space="preserve">        If Cells(j_a, 3) = 0 Then</w:t>
+      </w:r>
+    </w:p>
+    <w:p>
+      <w:pPr>
+        <w:spacing w:line="240" w:lineRule="auto"/>
+        <w:jc w:val="left"/>
+        <w:rPr>
+          <w:b w:val="0"/>
+          <w:sz w:val="24"/>
+          <w:szCs w:val="24"/>
+        </w:rPr>
+      </w:pPr>
+      <w:r>
+        <w:rPr>
+          <w:b w:val="0"/>
+          <w:sz w:val="24"/>
+          <w:szCs w:val="24"/>
+          <w:rtl w:val="0"/>
+        </w:rPr>
+        <w:t xml:space="preserve">        Cells(2 + i, dataLastColumn + 4) = 0</w:t>
+      </w:r>
+    </w:p>
+    <w:p>
+      <w:pPr>
+        <w:spacing w:line="240" w:lineRule="auto"/>
+        <w:jc w:val="left"/>
+        <w:rPr>
+          <w:b w:val="0"/>
+          <w:sz w:val="24"/>
+          <w:szCs w:val="24"/>
+        </w:rPr>
+      </w:pPr>
+      <w:r>
+        <w:rPr>
+          <w:b w:val="0"/>
+          <w:sz w:val="24"/>
+          <w:szCs w:val="24"/>
+          <w:rtl w:val="0"/>
+        </w:rPr>
+        <w:t xml:space="preserve">        Else:</w:t>
+      </w:r>
+    </w:p>
+    <w:p>
+      <w:pPr>
+        <w:spacing w:line="240" w:lineRule="auto"/>
+        <w:jc w:val="left"/>
+        <w:rPr>
+          <w:b w:val="0"/>
+          <w:sz w:val="24"/>
+          <w:szCs w:val="24"/>
+        </w:rPr>
+      </w:pPr>
+      <w:r>
+        <w:rPr>
+          <w:b w:val="0"/>
+          <w:sz w:val="24"/>
+          <w:szCs w:val="24"/>
+          <w:rtl w:val="0"/>
+        </w:rPr>
+        <w:t xml:space="preserve">        Cells(2 + i, dataLastColumn + 4) = FormatPercent(Cells(2 + i, dataLastColumn + 3) / Cells(j_a, 3), 2, vbTrue, vbTrue)</w:t>
+      </w:r>
+    </w:p>
+    <w:p>
+      <w:pPr>
+        <w:spacing w:line="240" w:lineRule="auto"/>
+        <w:jc w:val="left"/>
+        <w:rPr>
+          <w:b w:val="0"/>
+          <w:sz w:val="24"/>
+          <w:szCs w:val="24"/>
+        </w:rPr>
+      </w:pPr>
+      <w:r>
+        <w:rPr>
+          <w:b w:val="0"/>
+          <w:sz w:val="24"/>
+          <w:szCs w:val="24"/>
+          <w:rtl w:val="0"/>
+        </w:rPr>
+        <w:t xml:space="preserve">        End If</w:t>
+      </w:r>
+    </w:p>
+    <w:p>
+      <w:pPr>
+        <w:spacing w:line="240" w:lineRule="auto"/>
+        <w:jc w:val="left"/>
+        <w:rPr>
+          <w:b w:val="0"/>
+          <w:sz w:val="24"/>
+          <w:szCs w:val="24"/>
+        </w:rPr>
+      </w:pPr>
+      <w:r>
+        <w:rPr>
+          <w:b w:val="0"/>
+          <w:sz w:val="24"/>
+          <w:szCs w:val="24"/>
+          <w:rtl w:val="0"/>
+        </w:rPr>
+        <w:t xml:space="preserve">        </w:t>
+      </w:r>
+    </w:p>
+    <w:p>
+      <w:pPr>
+        <w:spacing w:line="240" w:lineRule="auto"/>
+        <w:jc w:val="left"/>
+        <w:rPr>
+          <w:b w:val="0"/>
+          <w:sz w:val="24"/>
+          <w:szCs w:val="24"/>
+        </w:rPr>
+      </w:pPr>
+      <w:r>
+        <w:rPr>
+          <w:b w:val="0"/>
+          <w:sz w:val="24"/>
+          <w:szCs w:val="24"/>
+          <w:rtl w:val="0"/>
+        </w:rPr>
         <w:t xml:space="preserve">            If yearBiggest &lt; Cells(2 + i, dataLastColumn + 3) Then</w:t>
       </w:r>
     </w:p>
@@ -1863,6 +2183,106 @@
           <w:szCs w:val="24"/>
           <w:rtl w:val="0"/>
         </w:rPr>
+        <w:t xml:space="preserve">                'MsgBox (Cells(2 + i, dataLastColumn + 4))</w:t>
+      </w:r>
+    </w:p>
+    <w:p>
+      <w:pPr>
+        <w:spacing w:line="240" w:lineRule="auto"/>
+        <w:jc w:val="left"/>
+        <w:rPr>
+          <w:b w:val="0"/>
+          <w:sz w:val="24"/>
+          <w:szCs w:val="24"/>
+        </w:rPr>
+      </w:pPr>
+      <w:r>
+        <w:rPr>
+          <w:b w:val="0"/>
+          <w:sz w:val="24"/>
+          <w:szCs w:val="24"/>
+          <w:rtl w:val="0"/>
+        </w:rPr>
+        <w:t xml:space="preserve">                'Print the ticker</w:t>
+      </w:r>
+    </w:p>
+    <w:p>
+      <w:pPr>
+        <w:spacing w:line="240" w:lineRule="auto"/>
+        <w:jc w:val="left"/>
+        <w:rPr>
+          <w:b w:val="0"/>
+          <w:sz w:val="24"/>
+          <w:szCs w:val="24"/>
+        </w:rPr>
+      </w:pPr>
+      <w:r>
+        <w:rPr>
+          <w:b w:val="0"/>
+          <w:sz w:val="24"/>
+          <w:szCs w:val="24"/>
+          <w:rtl w:val="0"/>
+        </w:rPr>
+        <w:t xml:space="preserve">                Cells(2, dataLastColumn + 9) = Cells(2 + i, dataLastColumn + 2)</w:t>
+      </w:r>
+    </w:p>
+    <w:p>
+      <w:pPr>
+        <w:spacing w:line="240" w:lineRule="auto"/>
+        <w:jc w:val="left"/>
+        <w:rPr>
+          <w:b w:val="0"/>
+          <w:sz w:val="24"/>
+          <w:szCs w:val="24"/>
+        </w:rPr>
+      </w:pPr>
+      <w:r>
+        <w:rPr>
+          <w:b w:val="0"/>
+          <w:sz w:val="24"/>
+          <w:szCs w:val="24"/>
+          <w:rtl w:val="0"/>
+        </w:rPr>
+        <w:t xml:space="preserve">                'Find the largest percentage</w:t>
+      </w:r>
+    </w:p>
+    <w:p>
+      <w:pPr>
+        <w:spacing w:line="240" w:lineRule="auto"/>
+        <w:jc w:val="left"/>
+        <w:rPr>
+          <w:b w:val="0"/>
+          <w:sz w:val="24"/>
+          <w:szCs w:val="24"/>
+        </w:rPr>
+      </w:pPr>
+      <w:r>
+        <w:rPr>
+          <w:b w:val="0"/>
+          <w:sz w:val="24"/>
+          <w:szCs w:val="24"/>
+          <w:rtl w:val="0"/>
+        </w:rPr>
+        <w:t xml:space="preserve">                Cells(2, dataLastColumn + 10) = Cells(2 + i, dataLastColumn + 4)</w:t>
+      </w:r>
+    </w:p>
+    <w:p>
+      <w:pPr>
+        <w:spacing w:line="240" w:lineRule="auto"/>
+        <w:jc w:val="left"/>
+        <w:rPr>
+          <w:b w:val="0"/>
+          <w:sz w:val="24"/>
+          <w:szCs w:val="24"/>
+        </w:rPr>
+      </w:pPr>
+      <w:r>
+        <w:rPr>
+          <w:b w:val="0"/>
+          <w:sz w:val="24"/>
+          <w:szCs w:val="24"/>
+          <w:rtl w:val="0"/>
+        </w:rPr>
         <w:t xml:space="preserve">                </w:t>
       </w:r>
     </w:p>
@@ -1883,106 +2303,6 @@
           <w:szCs w:val="24"/>
           <w:rtl w:val="0"/>
         </w:rPr>
-        <w:t xml:space="preserve">                'Print the ticker</w:t>
-      </w:r>
-    </w:p>
-    <w:p>
-      <w:pPr>
-        <w:spacing w:line="240" w:lineRule="auto"/>
-        <w:jc w:val="left"/>
-        <w:rPr>
-          <w:b w:val="0"/>
-          <w:sz w:val="24"/>
-          <w:szCs w:val="24"/>
-        </w:rPr>
-      </w:pPr>
-      <w:r>
-        <w:rPr>
-          <w:b w:val="0"/>
-          <w:sz w:val="24"/>
-          <w:szCs w:val="24"/>
-          <w:rtl w:val="0"/>
-        </w:rPr>
-        <w:t xml:space="preserve">                Cells(2, dataLastColumn + 9) = Cells(2 + i, dataLastColumn + 2)</w:t>
-      </w:r>
-    </w:p>
-    <w:p>
-      <w:pPr>
-        <w:spacing w:line="240" w:lineRule="auto"/>
-        <w:jc w:val="left"/>
-        <w:rPr>
-          <w:b w:val="0"/>
-          <w:sz w:val="24"/>
-          <w:szCs w:val="24"/>
-        </w:rPr>
-      </w:pPr>
-      <w:r>
-        <w:rPr>
-          <w:b w:val="0"/>
-          <w:sz w:val="24"/>
-          <w:szCs w:val="24"/>
-          <w:rtl w:val="0"/>
-        </w:rPr>
-        <w:t xml:space="preserve">                'Find the largest percentage</w:t>
-      </w:r>
-    </w:p>
-    <w:p>
-      <w:pPr>
-        <w:spacing w:line="240" w:lineRule="auto"/>
-        <w:jc w:val="left"/>
-        <w:rPr>
-          <w:b w:val="0"/>
-          <w:sz w:val="24"/>
-          <w:szCs w:val="24"/>
-        </w:rPr>
-      </w:pPr>
-      <w:r>
-        <w:rPr>
-          <w:b w:val="0"/>
-          <w:sz w:val="24"/>
-          <w:szCs w:val="24"/>
-          <w:rtl w:val="0"/>
-        </w:rPr>
-        <w:t xml:space="preserve">                Cells(2, dataLastColumn + 10) = Cells(2 + i, dataLastColumn + 4)</w:t>
-      </w:r>
-    </w:p>
-    <w:p>
-      <w:pPr>
-        <w:spacing w:line="240" w:lineRule="auto"/>
-        <w:jc w:val="left"/>
-        <w:rPr>
-          <w:b w:val="0"/>
-          <w:sz w:val="24"/>
-          <w:szCs w:val="24"/>
-        </w:rPr>
-      </w:pPr>
-      <w:r>
-        <w:rPr>
-          <w:b w:val="0"/>
-          <w:sz w:val="24"/>
-          <w:szCs w:val="24"/>
-          <w:rtl w:val="0"/>
-        </w:rPr>
-        <w:t xml:space="preserve">                </w:t>
-      </w:r>
-    </w:p>
-    <w:p>
-      <w:pPr>
-        <w:spacing w:line="240" w:lineRule="auto"/>
-        <w:jc w:val="left"/>
-        <w:rPr>
-          <w:b w:val="0"/>
-          <w:sz w:val="24"/>
-          <w:szCs w:val="24"/>
-        </w:rPr>
-      </w:pPr>
-      <w:r>
-        <w:rPr>
-          <w:b w:val="0"/>
-          <w:sz w:val="24"/>
-          <w:szCs w:val="24"/>
-          <w:rtl w:val="0"/>
-        </w:rPr>
         <w:t xml:space="preserve">                End If</w:t>
       </w:r>
     </w:p>
@@ -2103,87 +2423,107 @@
           <w:szCs w:val="24"/>
           <w:rtl w:val="0"/>
         </w:rPr>
-        <w:t xml:space="preserve">        'For Percent Change, if condition to prevent division by zero (stock is worthless)</w:t>
-      </w:r>
-    </w:p>
-    <w:p>
-      <w:pPr>
-        <w:spacing w:line="240" w:lineRule="auto"/>
-        <w:jc w:val="left"/>
-        <w:rPr>
-          <w:b w:val="0"/>
-          <w:sz w:val="24"/>
-          <w:szCs w:val="24"/>
-        </w:rPr>
-      </w:pPr>
-      <w:r>
-        <w:rPr>
-          <w:b w:val="0"/>
-          <w:sz w:val="24"/>
-          <w:szCs w:val="24"/>
-          <w:rtl w:val="0"/>
-        </w:rPr>
-        <w:t xml:space="preserve">        If Cells(j_a, 3) = 0 Then</w:t>
-      </w:r>
-    </w:p>
-    <w:p>
-      <w:pPr>
-        <w:spacing w:line="240" w:lineRule="auto"/>
-        <w:jc w:val="left"/>
-        <w:rPr>
-          <w:b w:val="0"/>
-          <w:sz w:val="24"/>
-          <w:szCs w:val="24"/>
-        </w:rPr>
-      </w:pPr>
-      <w:r>
-        <w:rPr>
-          <w:b w:val="0"/>
-          <w:sz w:val="24"/>
-          <w:szCs w:val="24"/>
-          <w:rtl w:val="0"/>
-        </w:rPr>
-        <w:t xml:space="preserve">        Cells(2 + i, dataLastColumn + 4) = 0</w:t>
-      </w:r>
-    </w:p>
-    <w:p>
-      <w:pPr>
-        <w:spacing w:line="240" w:lineRule="auto"/>
-        <w:jc w:val="left"/>
-        <w:rPr>
-          <w:b w:val="0"/>
-          <w:sz w:val="24"/>
-          <w:szCs w:val="24"/>
-        </w:rPr>
-      </w:pPr>
-      <w:r>
-        <w:rPr>
-          <w:b w:val="0"/>
-          <w:sz w:val="24"/>
-          <w:szCs w:val="24"/>
-          <w:rtl w:val="0"/>
-        </w:rPr>
-        <w:t xml:space="preserve">        Else:</w:t>
-      </w:r>
-    </w:p>
-    <w:p>
-      <w:pPr>
-        <w:spacing w:line="240" w:lineRule="auto"/>
-        <w:jc w:val="left"/>
-        <w:rPr>
-          <w:b w:val="0"/>
-          <w:sz w:val="24"/>
-          <w:szCs w:val="24"/>
-        </w:rPr>
-      </w:pPr>
-      <w:r>
-        <w:rPr>
-          <w:b w:val="0"/>
-          <w:sz w:val="24"/>
-          <w:szCs w:val="24"/>
-          <w:rtl w:val="0"/>
-        </w:rPr>
-        <w:t xml:space="preserve">        Cells(2 + i, dataLastColumn + 4) = FormatPercent(Cells(2 + i, dataLastColumn + 3) / Cells(j_a, 3), 2, vbTrue, vbTrue)</w:t>
+        <w:t xml:space="preserve">        </w:t>
+      </w:r>
+    </w:p>
+    <w:p>
+      <w:pPr>
+        <w:spacing w:line="240" w:lineRule="auto"/>
+        <w:jc w:val="left"/>
+        <w:rPr>
+          <w:b w:val="0"/>
+          <w:sz w:val="24"/>
+          <w:szCs w:val="24"/>
+        </w:rPr>
+      </w:pPr>
+      <w:r>
+        <w:rPr>
+          <w:b w:val="0"/>
+          <w:sz w:val="24"/>
+          <w:szCs w:val="24"/>
+          <w:rtl w:val="0"/>
+        </w:rPr>
+        <w:t xml:space="preserve">        'To indicate color</w:t>
+      </w:r>
+    </w:p>
+    <w:p>
+      <w:pPr>
+        <w:spacing w:line="240" w:lineRule="auto"/>
+        <w:jc w:val="left"/>
+        <w:rPr>
+          <w:b w:val="0"/>
+          <w:sz w:val="24"/>
+          <w:szCs w:val="24"/>
+        </w:rPr>
+      </w:pPr>
+      <w:r>
+        <w:rPr>
+          <w:b w:val="0"/>
+          <w:sz w:val="24"/>
+          <w:szCs w:val="24"/>
+          <w:rtl w:val="0"/>
+        </w:rPr>
+        <w:t xml:space="preserve">        If Cells(2 + i, dataLastColumn + 3) &gt; 0 Then</w:t>
+      </w:r>
+    </w:p>
+    <w:p>
+      <w:pPr>
+        <w:spacing w:line="240" w:lineRule="auto"/>
+        <w:jc w:val="left"/>
+        <w:rPr>
+          <w:b w:val="0"/>
+          <w:sz w:val="24"/>
+          <w:szCs w:val="24"/>
+        </w:rPr>
+      </w:pPr>
+      <w:r>
+        <w:rPr>
+          <w:b w:val="0"/>
+          <w:sz w:val="24"/>
+          <w:szCs w:val="24"/>
+          <w:rtl w:val="0"/>
+        </w:rPr>
+        <w:t xml:space="preserve">        Cells(2 + i, dataLastColumn + 3).Interior.ColorIndex = 4</w:t>
+      </w:r>
+    </w:p>
+    <w:p>
+      <w:pPr>
+        <w:spacing w:line="240" w:lineRule="auto"/>
+        <w:jc w:val="left"/>
+        <w:rPr>
+          <w:b w:val="0"/>
+          <w:sz w:val="24"/>
+          <w:szCs w:val="24"/>
+        </w:rPr>
+      </w:pPr>
+      <w:r>
+        <w:rPr>
+          <w:b w:val="0"/>
+          <w:sz w:val="24"/>
+          <w:szCs w:val="24"/>
+          <w:rtl w:val="0"/>
+        </w:rPr>
+        <w:t xml:space="preserve">        </w:t>
+      </w:r>
+    </w:p>
+    <w:p>
+      <w:pPr>
+        <w:spacing w:line="240" w:lineRule="auto"/>
+        <w:jc w:val="left"/>
+        <w:rPr>
+          <w:b w:val="0"/>
+          <w:sz w:val="24"/>
+          <w:szCs w:val="24"/>
+        </w:rPr>
+      </w:pPr>
+      <w:r>
+        <w:rPr>
+          <w:b w:val="0"/>
+          <w:sz w:val="24"/>
+          <w:szCs w:val="24"/>
+          <w:rtl w:val="0"/>
+        </w:rPr>
+        <w:t xml:space="preserve">        Else: Cells(2 + i, dataLastColumn + 3).Interior.ColorIndex = 3</w:t>
       </w:r>
     </w:p>
     <w:p>
@@ -2263,47 +2603,27 @@
           <w:szCs w:val="24"/>
           <w:rtl w:val="0"/>
         </w:rPr>
-        <w:t xml:space="preserve">        'To indicate color</w:t>
-      </w:r>
-    </w:p>
-    <w:p>
-      <w:pPr>
-        <w:spacing w:line="240" w:lineRule="auto"/>
-        <w:jc w:val="left"/>
-        <w:rPr>
-          <w:b w:val="0"/>
-          <w:sz w:val="24"/>
-          <w:szCs w:val="24"/>
-        </w:rPr>
-      </w:pPr>
-      <w:r>
-        <w:rPr>
-          <w:b w:val="0"/>
-          <w:sz w:val="24"/>
-          <w:szCs w:val="24"/>
-          <w:rtl w:val="0"/>
-        </w:rPr>
-        <w:t xml:space="preserve">        If Cells(2 + i, dataLastColumn + 3) &gt; 0 Then</w:t>
-      </w:r>
-    </w:p>
-    <w:p>
-      <w:pPr>
-        <w:spacing w:line="240" w:lineRule="auto"/>
-        <w:jc w:val="left"/>
-        <w:rPr>
-          <w:b w:val="0"/>
-          <w:sz w:val="24"/>
-          <w:szCs w:val="24"/>
-        </w:rPr>
-      </w:pPr>
-      <w:r>
-        <w:rPr>
-          <w:b w:val="0"/>
-          <w:sz w:val="24"/>
-          <w:szCs w:val="24"/>
-          <w:rtl w:val="0"/>
-        </w:rPr>
-        <w:t xml:space="preserve">        Cells(2 + i, dataLastColumn + 3).Interior.ColorIndex = 4</w:t>
+        <w:t xml:space="preserve">        'To change the j_a with the ticker, you need to increment j_a.</w:t>
+      </w:r>
+    </w:p>
+    <w:p>
+      <w:pPr>
+        <w:spacing w:line="240" w:lineRule="auto"/>
+        <w:jc w:val="left"/>
+        <w:rPr>
+          <w:b w:val="0"/>
+          <w:sz w:val="24"/>
+          <w:szCs w:val="24"/>
+        </w:rPr>
+      </w:pPr>
+      <w:r>
+        <w:rPr>
+          <w:b w:val="0"/>
+          <w:sz w:val="24"/>
+          <w:szCs w:val="24"/>
+          <w:rtl w:val="0"/>
+        </w:rPr>
+        <w:t xml:space="preserve">        j_a = j</w:t>
       </w:r>
     </w:p>
     <w:p>
@@ -2343,7 +2663,147 @@
           <w:szCs w:val="24"/>
           <w:rtl w:val="0"/>
         </w:rPr>
-        <w:t xml:space="preserve">        Else: Cells(2 + i, dataLastColumn + 3).Interior.ColorIndex = 3</w:t>
+        <w:t xml:space="preserve">        i = i + 1</w:t>
+      </w:r>
+    </w:p>
+    <w:p>
+      <w:pPr>
+        <w:spacing w:line="240" w:lineRule="auto"/>
+        <w:jc w:val="left"/>
+        <w:rPr>
+          <w:b w:val="0"/>
+          <w:sz w:val="24"/>
+          <w:szCs w:val="24"/>
+        </w:rPr>
+      </w:pPr>
+      <w:r>
+        <w:rPr>
+          <w:b w:val="0"/>
+          <w:sz w:val="24"/>
+          <w:szCs w:val="24"/>
+          <w:rtl w:val="0"/>
+        </w:rPr>
+        <w:t xml:space="preserve">        </w:t>
+      </w:r>
+    </w:p>
+    <w:p>
+      <w:pPr>
+        <w:spacing w:line="240" w:lineRule="auto"/>
+        <w:jc w:val="left"/>
+        <w:rPr>
+          <w:b w:val="0"/>
+          <w:sz w:val="24"/>
+          <w:szCs w:val="24"/>
+        </w:rPr>
+      </w:pPr>
+      <w:r>
+        <w:rPr>
+          <w:b w:val="0"/>
+          <w:sz w:val="24"/>
+          <w:szCs w:val="24"/>
+          <w:rtl w:val="0"/>
+        </w:rPr>
+        <w:t xml:space="preserve">        'To find the biggest volume</w:t>
+      </w:r>
+    </w:p>
+    <w:p>
+      <w:pPr>
+        <w:spacing w:line="240" w:lineRule="auto"/>
+        <w:jc w:val="left"/>
+        <w:rPr>
+          <w:b w:val="0"/>
+          <w:sz w:val="24"/>
+          <w:szCs w:val="24"/>
+        </w:rPr>
+      </w:pPr>
+      <w:r>
+        <w:rPr>
+          <w:b w:val="0"/>
+          <w:sz w:val="24"/>
+          <w:szCs w:val="24"/>
+          <w:rtl w:val="0"/>
+        </w:rPr>
+        <w:t xml:space="preserve">        If biggestVolume &lt; totalVol Then</w:t>
+      </w:r>
+    </w:p>
+    <w:p>
+      <w:pPr>
+        <w:spacing w:line="240" w:lineRule="auto"/>
+        <w:jc w:val="left"/>
+        <w:rPr>
+          <w:b w:val="0"/>
+          <w:sz w:val="24"/>
+          <w:szCs w:val="24"/>
+        </w:rPr>
+      </w:pPr>
+      <w:r>
+        <w:rPr>
+          <w:b w:val="0"/>
+          <w:sz w:val="24"/>
+          <w:szCs w:val="24"/>
+          <w:rtl w:val="0"/>
+        </w:rPr>
+        <w:t xml:space="preserve">        Cells(4, dataLastColumn + 9) = Cells(j, 1)</w:t>
+      </w:r>
+    </w:p>
+    <w:p>
+      <w:pPr>
+        <w:spacing w:line="240" w:lineRule="auto"/>
+        <w:jc w:val="left"/>
+        <w:rPr>
+          <w:b w:val="0"/>
+          <w:sz w:val="24"/>
+          <w:szCs w:val="24"/>
+        </w:rPr>
+      </w:pPr>
+      <w:r>
+        <w:rPr>
+          <w:b w:val="0"/>
+          <w:sz w:val="24"/>
+          <w:szCs w:val="24"/>
+          <w:rtl w:val="0"/>
+        </w:rPr>
+        <w:t xml:space="preserve">        biggestVolume = totalVol</w:t>
+      </w:r>
+    </w:p>
+    <w:p>
+      <w:pPr>
+        <w:spacing w:line="240" w:lineRule="auto"/>
+        <w:jc w:val="left"/>
+        <w:rPr>
+          <w:b w:val="0"/>
+          <w:sz w:val="24"/>
+          <w:szCs w:val="24"/>
+        </w:rPr>
+      </w:pPr>
+      <w:r>
+        <w:rPr>
+          <w:b w:val="0"/>
+          <w:sz w:val="24"/>
+          <w:szCs w:val="24"/>
+          <w:rtl w:val="0"/>
+        </w:rPr>
+        <w:t xml:space="preserve">        Cells(4, dataLastColumn + 10) = biggestVolume</w:t>
+      </w:r>
+    </w:p>
+    <w:p>
+      <w:pPr>
+        <w:spacing w:line="240" w:lineRule="auto"/>
+        <w:jc w:val="left"/>
+        <w:rPr>
+          <w:b w:val="0"/>
+          <w:sz w:val="24"/>
+          <w:szCs w:val="24"/>
+        </w:rPr>
+      </w:pPr>
+      <w:r>
+        <w:rPr>
+          <w:b w:val="0"/>
+          <w:sz w:val="24"/>
+          <w:szCs w:val="24"/>
+          <w:rtl w:val="0"/>
+        </w:rPr>
+        <w:t xml:space="preserve">        </w:t>
       </w:r>
     </w:p>
     <w:p>
@@ -2403,6 +2863,42 @@
           <w:szCs w:val="24"/>
           <w:rtl w:val="0"/>
         </w:rPr>
+        <w:t xml:space="preserve">        totalVol = 0</w:t>
+      </w:r>
+    </w:p>
+    <w:p>
+      <w:pPr>
+        <w:spacing w:line="240" w:lineRule="auto"/>
+        <w:jc w:val="left"/>
+        <w:rPr>
+          <w:b w:val="0"/>
+          <w:sz w:val="24"/>
+          <w:szCs w:val="24"/>
+        </w:rPr>
+      </w:pPr>
+      <w:r>
+        <w:rPr>
+          <w:rtl w:val="0"/>
+        </w:rPr>
+      </w:r>
+    </w:p>
+    <w:p>
+      <w:pPr>
+        <w:spacing w:line="240" w:lineRule="auto"/>
+        <w:jc w:val="left"/>
+        <w:rPr>
+          <w:b w:val="0"/>
+          <w:sz w:val="24"/>
+          <w:szCs w:val="24"/>
+        </w:rPr>
+      </w:pPr>
+      <w:r>
+        <w:rPr>
+          <w:b w:val="0"/>
+          <w:sz w:val="24"/>
+          <w:szCs w:val="24"/>
+          <w:rtl w:val="0"/>
+        </w:rPr>
         <w:t xml:space="preserve">        </w:t>
       </w:r>
     </w:p>
@@ -2423,27 +2919,7 @@
           <w:szCs w:val="24"/>
           <w:rtl w:val="0"/>
         </w:rPr>
-        <w:t xml:space="preserve">        'To change the j_a with the ticker, you need to increment j_a.</w:t>
-      </w:r>
-    </w:p>
-    <w:p>
-      <w:pPr>
-        <w:spacing w:line="240" w:lineRule="auto"/>
-        <w:jc w:val="left"/>
-        <w:rPr>
-          <w:b w:val="0"/>
-          <w:sz w:val="24"/>
-          <w:szCs w:val="24"/>
-        </w:rPr>
-      </w:pPr>
-      <w:r>
-        <w:rPr>
-          <w:b w:val="0"/>
-          <w:sz w:val="24"/>
-          <w:szCs w:val="24"/>
-          <w:rtl w:val="0"/>
-        </w:rPr>
-        <w:t xml:space="preserve">        j_a = j</w:t>
+        <w:t xml:space="preserve">        End If</w:t>
       </w:r>
     </w:p>
     <w:p>
@@ -2483,26 +2959,6 @@
           <w:szCs w:val="24"/>
           <w:rtl w:val="0"/>
         </w:rPr>
-        <w:t xml:space="preserve">        i = i + 1</w:t>
-      </w:r>
-    </w:p>
-    <w:p>
-      <w:pPr>
-        <w:spacing w:line="240" w:lineRule="auto"/>
-        <w:jc w:val="left"/>
-        <w:rPr>
-          <w:b w:val="0"/>
-          <w:sz w:val="24"/>
-          <w:szCs w:val="24"/>
-        </w:rPr>
-      </w:pPr>
-      <w:r>
-        <w:rPr>
-          <w:b w:val="0"/>
-          <w:sz w:val="24"/>
-          <w:szCs w:val="24"/>
-          <w:rtl w:val="0"/>
-        </w:rPr>
         <w:t xml:space="preserve">        </w:t>
       </w:r>
     </w:p>
@@ -2523,106 +2979,6 @@
           <w:szCs w:val="24"/>
           <w:rtl w:val="0"/>
         </w:rPr>
-        <w:t xml:space="preserve">        'To find the biggest volume</w:t>
-      </w:r>
-    </w:p>
-    <w:p>
-      <w:pPr>
-        <w:spacing w:line="240" w:lineRule="auto"/>
-        <w:jc w:val="left"/>
-        <w:rPr>
-          <w:b w:val="0"/>
-          <w:sz w:val="24"/>
-          <w:szCs w:val="24"/>
-        </w:rPr>
-      </w:pPr>
-      <w:r>
-        <w:rPr>
-          <w:b w:val="0"/>
-          <w:sz w:val="24"/>
-          <w:szCs w:val="24"/>
-          <w:rtl w:val="0"/>
-        </w:rPr>
-        <w:t xml:space="preserve">        If biggestVolume &lt; totalVol Then</w:t>
-      </w:r>
-    </w:p>
-    <w:p>
-      <w:pPr>
-        <w:spacing w:line="240" w:lineRule="auto"/>
-        <w:jc w:val="left"/>
-        <w:rPr>
-          <w:b w:val="0"/>
-          <w:sz w:val="24"/>
-          <w:szCs w:val="24"/>
-        </w:rPr>
-      </w:pPr>
-      <w:r>
-        <w:rPr>
-          <w:b w:val="0"/>
-          <w:sz w:val="24"/>
-          <w:szCs w:val="24"/>
-          <w:rtl w:val="0"/>
-        </w:rPr>
-        <w:t xml:space="preserve">        Cells(4, dataLastColumn + 9) = Cells(j, 1)</w:t>
-      </w:r>
-    </w:p>
-    <w:p>
-      <w:pPr>
-        <w:spacing w:line="240" w:lineRule="auto"/>
-        <w:jc w:val="left"/>
-        <w:rPr>
-          <w:b w:val="0"/>
-          <w:sz w:val="24"/>
-          <w:szCs w:val="24"/>
-        </w:rPr>
-      </w:pPr>
-      <w:r>
-        <w:rPr>
-          <w:b w:val="0"/>
-          <w:sz w:val="24"/>
-          <w:szCs w:val="24"/>
-          <w:rtl w:val="0"/>
-        </w:rPr>
-        <w:t xml:space="preserve">        biggestVolume = totalVol</w:t>
-      </w:r>
-    </w:p>
-    <w:p>
-      <w:pPr>
-        <w:spacing w:line="240" w:lineRule="auto"/>
-        <w:jc w:val="left"/>
-        <w:rPr>
-          <w:b w:val="0"/>
-          <w:sz w:val="24"/>
-          <w:szCs w:val="24"/>
-        </w:rPr>
-      </w:pPr>
-      <w:r>
-        <w:rPr>
-          <w:b w:val="0"/>
-          <w:sz w:val="24"/>
-          <w:szCs w:val="24"/>
-          <w:rtl w:val="0"/>
-        </w:rPr>
-        <w:t xml:space="preserve">        Cells(4, dataLastColumn + 10) = biggestVolume</w:t>
-      </w:r>
-    </w:p>
-    <w:p>
-      <w:pPr>
-        <w:spacing w:line="240" w:lineRule="auto"/>
-        <w:jc w:val="left"/>
-        <w:rPr>
-          <w:b w:val="0"/>
-          <w:sz w:val="24"/>
-          <w:szCs w:val="24"/>
-        </w:rPr>
-      </w:pPr>
-      <w:r>
-        <w:rPr>
-          <w:b w:val="0"/>
-          <w:sz w:val="24"/>
-          <w:szCs w:val="24"/>
-          <w:rtl w:val="0"/>
-        </w:rPr>
         <w:t xml:space="preserve">        </w:t>
       </w:r>
     </w:p>
@@ -2643,7 +2999,7 @@
           <w:szCs w:val="24"/>
           <w:rtl w:val="0"/>
         </w:rPr>
-        <w:t xml:space="preserve">        End If</w:t>
+        <w:t xml:space="preserve">        Next j</w:t>
       </w:r>
     </w:p>
     <w:p>
@@ -2678,182 +3034,6 @@
       </w:pPr>
       <w:r>
         <w:rPr>
-          <w:b w:val="0"/>
-          <w:sz w:val="24"/>
-          <w:szCs w:val="24"/>
-          <w:rtl w:val="0"/>
-        </w:rPr>
-        <w:t xml:space="preserve">        totalVol = 0</w:t>
-      </w:r>
-    </w:p>
-    <w:p>
-      <w:pPr>
-        <w:spacing w:line="240" w:lineRule="auto"/>
-        <w:jc w:val="left"/>
-        <w:rPr>
-          <w:b w:val="0"/>
-          <w:sz w:val="24"/>
-          <w:szCs w:val="24"/>
-        </w:rPr>
-      </w:pPr>
-      <w:r>
-        <w:rPr>
-          <w:rtl w:val="0"/>
-        </w:rPr>
-      </w:r>
-    </w:p>
-    <w:p>
-      <w:pPr>
-        <w:spacing w:line="240" w:lineRule="auto"/>
-        <w:jc w:val="left"/>
-        <w:rPr>
-          <w:b w:val="0"/>
-          <w:sz w:val="24"/>
-          <w:szCs w:val="24"/>
-        </w:rPr>
-      </w:pPr>
-      <w:r>
-        <w:rPr>
-          <w:b w:val="0"/>
-          <w:sz w:val="24"/>
-          <w:szCs w:val="24"/>
-          <w:rtl w:val="0"/>
-        </w:rPr>
-        <w:t xml:space="preserve">        </w:t>
-      </w:r>
-    </w:p>
-    <w:p>
-      <w:pPr>
-        <w:spacing w:line="240" w:lineRule="auto"/>
-        <w:jc w:val="left"/>
-        <w:rPr>
-          <w:b w:val="0"/>
-          <w:sz w:val="24"/>
-          <w:szCs w:val="24"/>
-        </w:rPr>
-      </w:pPr>
-      <w:r>
-        <w:rPr>
-          <w:b w:val="0"/>
-          <w:sz w:val="24"/>
-          <w:szCs w:val="24"/>
-          <w:rtl w:val="0"/>
-        </w:rPr>
-        <w:t xml:space="preserve">        End If</w:t>
-      </w:r>
-    </w:p>
-    <w:p>
-      <w:pPr>
-        <w:spacing w:line="240" w:lineRule="auto"/>
-        <w:jc w:val="left"/>
-        <w:rPr>
-          <w:b w:val="0"/>
-          <w:sz w:val="24"/>
-          <w:szCs w:val="24"/>
-        </w:rPr>
-      </w:pPr>
-      <w:r>
-        <w:rPr>
-          <w:b w:val="0"/>
-          <w:sz w:val="24"/>
-          <w:szCs w:val="24"/>
-          <w:rtl w:val="0"/>
-        </w:rPr>
-        <w:t xml:space="preserve">        </w:t>
-      </w:r>
-    </w:p>
-    <w:p>
-      <w:pPr>
-        <w:spacing w:line="240" w:lineRule="auto"/>
-        <w:jc w:val="left"/>
-        <w:rPr>
-          <w:b w:val="0"/>
-          <w:sz w:val="24"/>
-          <w:szCs w:val="24"/>
-        </w:rPr>
-      </w:pPr>
-      <w:r>
-        <w:rPr>
-          <w:b w:val="0"/>
-          <w:sz w:val="24"/>
-          <w:szCs w:val="24"/>
-          <w:rtl w:val="0"/>
-        </w:rPr>
-        <w:t xml:space="preserve">        </w:t>
-      </w:r>
-    </w:p>
-    <w:p>
-      <w:pPr>
-        <w:spacing w:line="240" w:lineRule="auto"/>
-        <w:jc w:val="left"/>
-        <w:rPr>
-          <w:b w:val="0"/>
-          <w:sz w:val="24"/>
-          <w:szCs w:val="24"/>
-        </w:rPr>
-      </w:pPr>
-      <w:r>
-        <w:rPr>
-          <w:b w:val="0"/>
-          <w:sz w:val="24"/>
-          <w:szCs w:val="24"/>
-          <w:rtl w:val="0"/>
-        </w:rPr>
-        <w:t xml:space="preserve">        </w:t>
-      </w:r>
-    </w:p>
-    <w:p>
-      <w:pPr>
-        <w:spacing w:line="240" w:lineRule="auto"/>
-        <w:jc w:val="left"/>
-        <w:rPr>
-          <w:b w:val="0"/>
-          <w:sz w:val="24"/>
-          <w:szCs w:val="24"/>
-        </w:rPr>
-      </w:pPr>
-      <w:r>
-        <w:rPr>
-          <w:b w:val="0"/>
-          <w:sz w:val="24"/>
-          <w:szCs w:val="24"/>
-          <w:rtl w:val="0"/>
-        </w:rPr>
-        <w:t xml:space="preserve">        Next j</w:t>
-      </w:r>
-    </w:p>
-    <w:p>
-      <w:pPr>
-        <w:spacing w:line="240" w:lineRule="auto"/>
-        <w:jc w:val="left"/>
-        <w:rPr>
-          <w:b w:val="0"/>
-          <w:sz w:val="24"/>
-          <w:szCs w:val="24"/>
-        </w:rPr>
-      </w:pPr>
-      <w:r>
-        <w:rPr>
-          <w:b w:val="0"/>
-          <w:sz w:val="24"/>
-          <w:szCs w:val="24"/>
-          <w:rtl w:val="0"/>
-        </w:rPr>
-        <w:t xml:space="preserve">        </w:t>
-      </w:r>
-    </w:p>
-    <w:p>
-      <w:pPr>
-        <w:spacing w:line="240" w:lineRule="auto"/>
-        <w:jc w:val="left"/>
-        <w:rPr>
-          <w:b w:val="0"/>
-          <w:sz w:val="24"/>
-          <w:szCs w:val="24"/>
-        </w:rPr>
-      </w:pPr>
-      <w:r>
-        <w:rPr>
           <w:rtl w:val="0"/>
         </w:rPr>
       </w:r>
@@ -3014,32 +3194,8 @@
       </w:pPr>
       <w:r>
         <w:rPr>
-          <w:b w:val="0"/>
-          <w:sz w:val="24"/>
-          <w:szCs w:val="24"/>
-          <w:rtl w:val="0"/>
-        </w:rPr>
-        <w:t xml:space="preserve">Cells(2, dataLastColumn + 10) = Cells(2, dataLastColumn + 10) * (100)</w:t>
-      </w:r>
-    </w:p>
-    <w:p>
-      <w:pPr>
-        <w:spacing w:line="240" w:lineRule="auto"/>
-        <w:jc w:val="left"/>
-        <w:rPr>
-          <w:b w:val="0"/>
-          <w:sz w:val="24"/>
-          <w:szCs w:val="24"/>
-        </w:rPr>
-      </w:pPr>
-      <w:r>
-        <w:rPr>
-          <w:b w:val="0"/>
-          <w:sz w:val="24"/>
-          <w:szCs w:val="24"/>
-          <w:rtl w:val="0"/>
-        </w:rPr>
-        <w:t xml:space="preserve">Cells(3, dataLastColumn + 10) = Cells(3, dataLastColumn + 10) * (-100)</w:t>
+          <w:rtl w:val="0"/>
+        </w:rPr>
       </w:r>
     </w:p>
     <w:p>
@@ -3092,6 +3248,22 @@
           <w:rtl w:val="0"/>
         </w:rPr>
         <w:t xml:space="preserve">End Sub</w:t>
+      </w:r>
+    </w:p>
+    <w:p>
+      <w:pPr>
+        <w:spacing w:line="240" w:lineRule="auto"/>
+        <w:jc w:val="left"/>
+        <w:rPr>
+          <w:b w:val="0"/>
+          <w:sz w:val="24"/>
+          <w:szCs w:val="24"/>
+        </w:rPr>
+      </w:pPr>
+      <w:r>
+        <w:rPr>
+          <w:rtl w:val="0"/>
+        </w:rPr>
       </w:r>
     </w:p>
     <w:p>

</xml_diff>